<commit_message>
added text for potentiometer
</commit_message>
<xml_diff>
--- a/Hardware/Potentiometer.docx
+++ b/Hardware/Potentiometer.docx
@@ -4,6 +4,11 @@
   <w:body>
     <w:p>
       <w:r>
+        <w:t xml:space="preserve">Rapport </w:t>
+      </w:r>
+    </w:p>
+    <w:p>
+      <w:r>
         <w:t>Potentiometer</w:t>
       </w:r>
       <w:r>
@@ -74,16 +79,21 @@
       </w:r>
     </w:p>
     <w:p/>
-    <w:p/>
     <w:p>
       <w:r>
-        <w:t>Potentiometer</w:t>
-      </w:r>
-      <w:r>
-        <w:t xml:space="preserve"> virker på den måde at man kan ændre på modstandsværdien i selv potentiometeret, så man kan får en laver volt ud, som man kan se på figuren neden for </w:t>
+        <w:t xml:space="preserve">Dokumentation </w:t>
       </w:r>
     </w:p>
     <w:p>
+      <w:r>
+        <w:t>Potentiometer</w:t>
+      </w:r>
+      <w:r>
+        <w:t xml:space="preserve"> virker på den måde at man kan ændre på modstandsværdien i selv potentiometeret, så man kan får en laver volt ud, som man kan se på figuren neden for </w:t>
+      </w:r>
+    </w:p>
+    <w:p>
+      <w:bookmarkStart w:id="0" w:name="_GoBack"/>
       <w:r>
         <w:rPr>
           <w:noProof/>
@@ -125,6 +135,7 @@
           </wp:inline>
         </w:drawing>
       </w:r>
+      <w:bookmarkEnd w:id="0"/>
     </w:p>
     <w:p>
       <w:r>
@@ -144,19 +155,7 @@
       </w:r>
       <w:proofErr w:type="spellEnd"/>
       <w:r>
-        <w:t xml:space="preserve">. W er så udgangs spændingen, så det er den spændingen som vi trækker ud af </w:t>
-      </w:r>
-      <w:r>
-        <w:t>potentiometeret</w:t>
-      </w:r>
-      <w:r>
-        <w:t xml:space="preserve">. For bedre at forstå </w:t>
-      </w:r>
-      <w:r>
-        <w:t>potentiometeret</w:t>
-      </w:r>
-      <w:r>
-        <w:t xml:space="preserve">, kan man se det som </w:t>
+        <w:t xml:space="preserve">. W er så udgangs spændingen, så det er den spændingen som vi trækker ud af potentiometeret. For bedre at forstå potentiometeret, kan man se det som </w:t>
       </w:r>
       <w:r>
         <w:t xml:space="preserve">spændingens delerformelen </w:t>
@@ -275,9 +274,317 @@
       </w:r>
     </w:p>
     <w:p>
-      <w:bookmarkStart w:id="0" w:name="_GoBack"/>
-      <w:bookmarkEnd w:id="0"/>
+      <w:pPr>
+        <w:rPr>
+          <w:rFonts w:ascii="Verdana" w:hAnsi="Verdana" w:cs="Verdana"/>
+          <w:sz w:val="20"/>
+          <w:szCs w:val="20"/>
+        </w:rPr>
+      </w:pPr>
+      <w:r>
+        <w:t xml:space="preserve">Er analog to digital </w:t>
+      </w:r>
+      <w:proofErr w:type="spellStart"/>
+      <w:r>
+        <w:t>converter</w:t>
+      </w:r>
+      <w:proofErr w:type="spellEnd"/>
+      <w:r>
+        <w:t xml:space="preserve">, det vil sige at den får et analog signal ind, som den så </w:t>
+      </w:r>
+      <w:r>
+        <w:rPr>
+          <w:rFonts w:ascii="Verdana" w:hAnsi="Verdana" w:cs="Verdana"/>
+          <w:sz w:val="20"/>
+          <w:szCs w:val="20"/>
+        </w:rPr>
+        <w:t>konvertere</w:t>
+      </w:r>
+      <w:r>
+        <w:rPr>
+          <w:rFonts w:ascii="Verdana" w:hAnsi="Verdana" w:cs="Verdana"/>
+          <w:sz w:val="20"/>
+          <w:szCs w:val="20"/>
+        </w:rPr>
+        <w:t xml:space="preserve">r til et digital tal, som man kan bruge til at indstille ting efter, som fx i dette projekt, hvor motoren bliver stillet efter hvad spændingen er. </w:t>
+      </w:r>
     </w:p>
+    <w:p>
+      <w:pPr>
+        <w:rPr>
+          <w:rFonts w:ascii="Verdana" w:hAnsi="Verdana" w:cs="Arial"/>
+          <w:bCs/>
+          <w:color w:val="000000"/>
+          <w:sz w:val="20"/>
+          <w:szCs w:val="20"/>
+          <w:lang w:val="da"/>
+        </w:rPr>
+      </w:pPr>
+      <w:proofErr w:type="spellStart"/>
+      <w:r>
+        <w:rPr>
+          <w:rFonts w:ascii="Verdana" w:hAnsi="Verdana" w:cs="Arial"/>
+          <w:bCs/>
+          <w:color w:val="000000"/>
+          <w:sz w:val="20"/>
+          <w:szCs w:val="20"/>
+          <w:lang w:val="da"/>
+        </w:rPr>
+        <w:t>Sequencing</w:t>
+      </w:r>
+      <w:proofErr w:type="spellEnd"/>
+      <w:r>
+        <w:rPr>
+          <w:rFonts w:ascii="Verdana" w:hAnsi="Verdana" w:cs="Arial"/>
+          <w:bCs/>
+          <w:color w:val="000000"/>
+          <w:sz w:val="20"/>
+          <w:szCs w:val="20"/>
+          <w:lang w:val="da"/>
+        </w:rPr>
+        <w:t xml:space="preserve"> Successive </w:t>
+      </w:r>
+      <w:proofErr w:type="spellStart"/>
+      <w:r>
+        <w:rPr>
+          <w:rFonts w:ascii="Verdana" w:hAnsi="Verdana" w:cs="Arial"/>
+          <w:bCs/>
+          <w:color w:val="000000"/>
+          <w:sz w:val="20"/>
+          <w:szCs w:val="20"/>
+          <w:lang w:val="da"/>
+        </w:rPr>
+        <w:t>Approximation</w:t>
+      </w:r>
+      <w:proofErr w:type="spellEnd"/>
+      <w:r>
+        <w:rPr>
+          <w:rFonts w:ascii="Verdana" w:hAnsi="Verdana" w:cs="Arial"/>
+          <w:bCs/>
+          <w:color w:val="000000"/>
+          <w:sz w:val="20"/>
+          <w:szCs w:val="20"/>
+          <w:lang w:val="da"/>
+        </w:rPr>
+        <w:t xml:space="preserve"> ADC</w:t>
+      </w:r>
+    </w:p>
+    <w:p>
+      <w:pPr>
+        <w:rPr>
+          <w:rFonts w:ascii="Verdana" w:hAnsi="Verdana" w:cs="Arial"/>
+          <w:bCs/>
+          <w:color w:val="000000"/>
+          <w:sz w:val="20"/>
+          <w:szCs w:val="20"/>
+          <w:lang w:val="da"/>
+        </w:rPr>
+      </w:pPr>
+      <w:r>
+        <w:rPr>
+          <w:rFonts w:ascii="Verdana" w:hAnsi="Verdana" w:cs="Arial"/>
+          <w:bCs/>
+          <w:color w:val="000000"/>
+          <w:sz w:val="20"/>
+          <w:szCs w:val="20"/>
+          <w:lang w:val="da"/>
+        </w:rPr>
+        <w:t>Funger på denne måde at det er et sample hold kreds, som vil sige at den holder på et signal end til den er klar på at tag et nyt signal ind.</w:t>
+      </w:r>
+      <w:r>
+        <w:rPr>
+          <w:rFonts w:ascii="Verdana" w:hAnsi="Verdana" w:cs="Arial"/>
+          <w:bCs/>
+          <w:color w:val="000000"/>
+          <w:sz w:val="20"/>
+          <w:szCs w:val="20"/>
+          <w:lang w:val="da"/>
+        </w:rPr>
+        <w:t xml:space="preserve"> Så den har tid til at </w:t>
+      </w:r>
+      <w:r>
+        <w:rPr>
+          <w:rFonts w:ascii="Verdana" w:hAnsi="Verdana" w:cs="Arial"/>
+          <w:bCs/>
+          <w:color w:val="000000"/>
+          <w:sz w:val="20"/>
+          <w:szCs w:val="20"/>
+          <w:lang w:val="da"/>
+        </w:rPr>
+        <w:t xml:space="preserve">finde frem til hvilken værdi, som den skal konverter til, </w:t>
+      </w:r>
+      <w:r>
+        <w:rPr>
+          <w:rFonts w:ascii="Verdana" w:hAnsi="Verdana" w:cs="Arial"/>
+          <w:bCs/>
+          <w:color w:val="000000"/>
+          <w:sz w:val="20"/>
+          <w:szCs w:val="20"/>
+          <w:lang w:val="da"/>
+        </w:rPr>
+        <w:t xml:space="preserve">er ved at sættet DAC til </w:t>
+      </w:r>
+      <w:proofErr w:type="spellStart"/>
+      <w:r>
+        <w:rPr>
+          <w:rFonts w:ascii="Verdana" w:hAnsi="Verdana" w:cs="Arial"/>
+          <w:bCs/>
+          <w:color w:val="000000"/>
+          <w:sz w:val="20"/>
+          <w:szCs w:val="20"/>
+          <w:lang w:val="da"/>
+        </w:rPr>
+        <w:t>midscale</w:t>
+      </w:r>
+      <w:proofErr w:type="spellEnd"/>
+      <w:r>
+        <w:rPr>
+          <w:rFonts w:ascii="Verdana" w:hAnsi="Verdana" w:cs="Arial"/>
+          <w:bCs/>
+          <w:color w:val="000000"/>
+          <w:sz w:val="20"/>
+          <w:szCs w:val="20"/>
+          <w:lang w:val="da"/>
+        </w:rPr>
+        <w:t xml:space="preserve"> og tjekke om inputtet er højre eller lavere end hvor </w:t>
+      </w:r>
+      <w:proofErr w:type="spellStart"/>
+      <w:r>
+        <w:rPr>
+          <w:rFonts w:ascii="Verdana" w:hAnsi="Verdana" w:cs="Arial"/>
+          <w:bCs/>
+          <w:color w:val="000000"/>
+          <w:sz w:val="20"/>
+          <w:szCs w:val="20"/>
+          <w:lang w:val="da"/>
+        </w:rPr>
+        <w:t>midscaler</w:t>
+      </w:r>
+      <w:proofErr w:type="spellEnd"/>
+      <w:r>
+        <w:rPr>
+          <w:rFonts w:ascii="Verdana" w:hAnsi="Verdana" w:cs="Arial"/>
+          <w:bCs/>
+          <w:color w:val="000000"/>
+          <w:sz w:val="20"/>
+          <w:szCs w:val="20"/>
+          <w:lang w:val="da"/>
+        </w:rPr>
+        <w:t xml:space="preserve"> er. Hvis den er højere får den 1 og hvis den er laver for den et 0</w:t>
+      </w:r>
+      <w:r>
+        <w:rPr>
+          <w:rFonts w:ascii="Verdana" w:hAnsi="Verdana" w:cs="Arial"/>
+          <w:bCs/>
+          <w:color w:val="000000"/>
+          <w:sz w:val="20"/>
+          <w:szCs w:val="20"/>
+          <w:lang w:val="da"/>
+        </w:rPr>
+        <w:t>, det bit bliver gemt i et register</w:t>
+      </w:r>
+      <w:r>
+        <w:rPr>
+          <w:rFonts w:ascii="Verdana" w:hAnsi="Verdana" w:cs="Arial"/>
+          <w:bCs/>
+          <w:color w:val="000000"/>
+          <w:sz w:val="20"/>
+          <w:szCs w:val="20"/>
+          <w:lang w:val="da"/>
+        </w:rPr>
+        <w:t xml:space="preserve">. Så finder man nu midten i mellem </w:t>
+      </w:r>
+      <w:proofErr w:type="spellStart"/>
+      <w:r>
+        <w:rPr>
+          <w:rFonts w:ascii="Verdana" w:hAnsi="Verdana" w:cs="Arial"/>
+          <w:bCs/>
+          <w:color w:val="000000"/>
+          <w:sz w:val="20"/>
+          <w:szCs w:val="20"/>
+          <w:lang w:val="da"/>
+        </w:rPr>
+        <w:t>midscale</w:t>
+      </w:r>
+      <w:proofErr w:type="spellEnd"/>
+      <w:r>
+        <w:rPr>
+          <w:rFonts w:ascii="Verdana" w:hAnsi="Verdana" w:cs="Arial"/>
+          <w:bCs/>
+          <w:color w:val="000000"/>
+          <w:sz w:val="20"/>
+          <w:szCs w:val="20"/>
+          <w:lang w:val="da"/>
+        </w:rPr>
+        <w:t xml:space="preserve"> og den øvre halvdel eller nedre halvdel af skalaen og sådan bliver man ved end til </w:t>
+      </w:r>
+      <w:r>
+        <w:rPr>
+          <w:rFonts w:ascii="Verdana" w:hAnsi="Verdana" w:cs="Arial"/>
+          <w:bCs/>
+          <w:color w:val="000000"/>
+          <w:sz w:val="20"/>
+          <w:szCs w:val="20"/>
+          <w:lang w:val="da"/>
+        </w:rPr>
+        <w:t>alle bit er blevet sat. Så tjekker man registeret for at læse hvilket tal som er fundet, ved at læse fra MSB til LSB og det er tal som man har sat på indgangen.</w:t>
+      </w:r>
+    </w:p>
+    <w:p>
+      <w:pPr>
+        <w:rPr>
+          <w:rFonts w:ascii="Verdana" w:hAnsi="Verdana" w:cs="Arial"/>
+          <w:bCs/>
+          <w:color w:val="000000"/>
+          <w:sz w:val="20"/>
+          <w:szCs w:val="20"/>
+          <w:lang w:val="da"/>
+        </w:rPr>
+      </w:pPr>
+    </w:p>
+    <w:p>
+      <w:pPr>
+        <w:rPr>
+          <w:rFonts w:ascii="Verdana" w:hAnsi="Verdana"/>
+          <w:sz w:val="20"/>
+          <w:szCs w:val="20"/>
+        </w:rPr>
+      </w:pPr>
+      <w:r>
+        <w:rPr>
+          <w:rFonts w:ascii="Verdana" w:hAnsi="Verdana" w:cs="Arial"/>
+          <w:bCs/>
+          <w:color w:val="000000"/>
+          <w:sz w:val="20"/>
+          <w:szCs w:val="20"/>
+          <w:lang w:val="da"/>
+        </w:rPr>
+        <w:t xml:space="preserve">Jo flere bit man har jo mere </w:t>
+      </w:r>
+      <w:r>
+        <w:rPr>
+          <w:rFonts w:ascii="Verdana" w:hAnsi="Verdana" w:cs="Arial"/>
+          <w:bCs/>
+          <w:color w:val="000000"/>
+          <w:sz w:val="20"/>
+          <w:szCs w:val="20"/>
+          <w:lang w:val="da"/>
+        </w:rPr>
+        <w:t>præcise</w:t>
+      </w:r>
+      <w:r>
+        <w:rPr>
+          <w:rFonts w:ascii="Verdana" w:hAnsi="Verdana" w:cs="Arial"/>
+          <w:bCs/>
+          <w:color w:val="000000"/>
+          <w:sz w:val="20"/>
+          <w:szCs w:val="20"/>
+          <w:lang w:val="da"/>
+        </w:rPr>
+        <w:t xml:space="preserve"> bliver det også, men man kan godt risiker at man er 1LSB over/under det resultat man skal have.</w:t>
+      </w:r>
+    </w:p>
+    <w:p/>
     <w:p/>
     <w:p/>
     <w:sectPr>

</xml_diff>